<commit_message>
Added libraries for print
</commit_message>
<xml_diff>
--- a/praticaweb/modelli/Istruttoria Tecnica (Paessaggistica Semplificata).docx
+++ b/praticaweb/modelli/Istruttoria Tecnica (Paessaggistica Semplificata).docx
@@ -574,7 +574,34 @@
                 <w:szCs w:val="20"/>
                 <w:lang w:eastAsia="it-IT"/>
               </w:rPr>
-              <w:t>[allegato.documento;block=tbs:row;when[allegati.allegati]=1]</w:t>
+              <w:t>[allegati</w:t>
+            </w:r>
+            <w:r>
+              <w:rPr>
+                <w:rFonts w:ascii="Times" w:hAnsi="Times" w:cs="Times New Roman"/>
+                <w:sz w:val="20"/>
+                <w:szCs w:val="20"/>
+                <w:lang w:eastAsia="it-IT"/>
+              </w:rPr>
+              <w:t>.documento;bloc</w:t>
+            </w:r>
+            <w:r>
+              <w:rPr>
+                <w:rFonts w:ascii="Times" w:hAnsi="Times" w:cs="Times New Roman"/>
+                <w:sz w:val="20"/>
+                <w:szCs w:val="20"/>
+                <w:lang w:eastAsia="it-IT"/>
+              </w:rPr>
+              <w:t>k=tbs:row;when[allegati.allegato</w:t>
+            </w:r>
+            <w:r>
+              <w:rPr>
+                <w:rFonts w:ascii="Times" w:hAnsi="Times" w:cs="Times New Roman"/>
+                <w:sz w:val="20"/>
+                <w:szCs w:val="20"/>
+                <w:lang w:eastAsia="it-IT"/>
+              </w:rPr>
+              <w:t>]=1]</w:t>
             </w:r>
           </w:p>
         </w:tc>
@@ -860,8 +887,8 @@
         <w:tblLook w:val="04A0" w:firstRow="1" w:lastRow="0" w:firstColumn="1" w:lastColumn="0" w:noHBand="0" w:noVBand="1"/>
       </w:tblPr>
       <w:tblGrid>
-        <w:gridCol w:w="2666"/>
-        <w:gridCol w:w="7082"/>
+        <w:gridCol w:w="4874"/>
+        <w:gridCol w:w="4874"/>
       </w:tblGrid>
       <w:tr>
         <w:trPr>
@@ -1039,7 +1066,7 @@
                       <w:szCs w:val="20"/>
                       <w:lang w:eastAsia="it-IT"/>
                     </w:rPr>
-                    <w:t>[vincoli.sigla_zona;block=tbs:row;when [vincoli.tavola]='ASSETTO_INSEDIATIVO']</w:t>
+                    <w:t>[sigla_zona_ptcp_i]</w:t>
                   </w:r>
                 </w:p>
               </w:tc>
@@ -1126,19 +1153,8 @@
                 <w:szCs w:val="20"/>
                 <w:lang w:eastAsia="it-IT"/>
               </w:rPr>
-              <w:t>[vincoli.sigla_zona;block=tbs:row;when [vincoli.tavola]='ASSETTO_GEOMORFOLOGICO']</w:t>
+              <w:t>[sigla_zona_ptcp_g]</w:t>
             </w:r>
-          </w:p>
-          <w:p>
-            <w:pPr>
-              <w:jc w:val="center"/>
-              <w:rPr>
-                <w:rFonts w:ascii="Times" w:eastAsia="Times New Roman" w:hAnsi="Times" w:cs="Times New Roman"/>
-                <w:sz w:val="20"/>
-                <w:szCs w:val="20"/>
-                <w:lang w:eastAsia="it-IT"/>
-              </w:rPr>
-            </w:pPr>
           </w:p>
         </w:tc>
       </w:tr>
@@ -1210,19 +1226,8 @@
                 <w:szCs w:val="20"/>
                 <w:lang w:eastAsia="it-IT"/>
               </w:rPr>
-              <w:t>[vincoli.sigla_zona;block=tbs:row;when [vincoli.tavola]='ASSETTO_VEGETAZIONALE']</w:t>
+              <w:t>[sigla_zona_ptcp_v]</w:t>
             </w:r>
-          </w:p>
-          <w:p>
-            <w:pPr>
-              <w:jc w:val="center"/>
-              <w:rPr>
-                <w:rFonts w:ascii="Times" w:eastAsia="Times New Roman" w:hAnsi="Times" w:cs="Times New Roman"/>
-                <w:sz w:val="20"/>
-                <w:szCs w:val="20"/>
-                <w:lang w:eastAsia="it-IT"/>
-              </w:rPr>
-            </w:pPr>
           </w:p>
         </w:tc>
       </w:tr>
@@ -1238,15 +1243,6 @@
           <w:lang w:eastAsia="it-IT"/>
         </w:rPr>
       </w:pPr>
-      <w:r>
-        <w:rPr>
-          <w:rFonts w:ascii="Times" w:hAnsi="Times" w:cs="Times New Roman"/>
-          <w:sz w:val="20"/>
-          <w:szCs w:val="20"/>
-          <w:lang w:eastAsia="it-IT"/>
-        </w:rPr>
-        <w:t> </w:t>
-      </w:r>
     </w:p>
     <w:p>
       <w:pPr>
@@ -1327,7 +1323,6 @@
                 <w:szCs w:val="20"/>
                 <w:lang w:eastAsia="it-IT"/>
               </w:rPr>
-              <w:lastRenderedPageBreak/>
               <w:t>ZONA URBANISTICA</w:t>
             </w:r>
           </w:p>
@@ -1527,6 +1522,171 @@
         <w:t>  DI LIVELLO PUNTUALE</w:t>
       </w:r>
     </w:p>
+    <w:tbl>
+      <w:tblPr>
+        <w:tblW w:w="5000" w:type="pct"/>
+        <w:tblCellSpacing w:w="10" w:type="dxa"/>
+        <w:tblBorders>
+          <w:top w:val="outset" w:sz="6" w:space="0" w:color="auto"/>
+          <w:left w:val="outset" w:sz="6" w:space="0" w:color="auto"/>
+          <w:bottom w:val="outset" w:sz="6" w:space="0" w:color="auto"/>
+          <w:right w:val="outset" w:sz="6" w:space="0" w:color="auto"/>
+        </w:tblBorders>
+        <w:tblCellMar>
+          <w:top w:w="20" w:type="dxa"/>
+          <w:left w:w="20" w:type="dxa"/>
+          <w:bottom w:w="20" w:type="dxa"/>
+          <w:right w:w="20" w:type="dxa"/>
+        </w:tblCellMar>
+        <w:tblLook w:val="04A0" w:firstRow="1" w:lastRow="0" w:firstColumn="1" w:lastColumn="0" w:noHBand="0" w:noVBand="1"/>
+      </w:tblPr>
+      <w:tblGrid>
+        <w:gridCol w:w="6812"/>
+        <w:gridCol w:w="2936"/>
+      </w:tblGrid>
+      <w:tr>
+        <w:trPr>
+          <w:trHeight w:val="101"/>
+          <w:tblCellSpacing w:w="10" w:type="dxa"/>
+        </w:trPr>
+        <w:tc>
+          <w:tcPr>
+            <w:tcW w:w="3500" w:type="pct"/>
+            <w:tcBorders>
+              <w:top w:val="outset" w:sz="6" w:space="0" w:color="auto"/>
+              <w:left w:val="outset" w:sz="6" w:space="0" w:color="auto"/>
+              <w:bottom w:val="outset" w:sz="6" w:space="0" w:color="auto"/>
+              <w:right w:val="outset" w:sz="6" w:space="0" w:color="auto"/>
+            </w:tcBorders>
+            <w:noWrap/>
+            <w:vAlign w:val="center"/>
+            <w:hideMark/>
+          </w:tcPr>
+          <w:p>
+            <w:pPr>
+              <w:jc w:val="center"/>
+              <w:rPr>
+                <w:rFonts w:ascii="Times" w:eastAsia="Times New Roman" w:hAnsi="Times" w:cs="Times New Roman"/>
+                <w:sz w:val="20"/>
+                <w:szCs w:val="20"/>
+                <w:lang w:eastAsia="it-IT"/>
+              </w:rPr>
+            </w:pPr>
+            <w:r>
+              <w:rPr>
+                <w:rFonts w:ascii="Times" w:eastAsia="Times New Roman" w:hAnsi="Times" w:cs="Times New Roman"/>
+                <w:b/>
+                <w:bCs/>
+                <w:sz w:val="20"/>
+                <w:szCs w:val="20"/>
+                <w:lang w:eastAsia="it-IT"/>
+              </w:rPr>
+              <w:t>AMBITI TERRITORIALI</w:t>
+            </w:r>
+          </w:p>
+        </w:tc>
+        <w:tc>
+          <w:tcPr>
+            <w:tcW w:w="2490" w:type="pct"/>
+            <w:tcBorders>
+              <w:top w:val="outset" w:sz="6" w:space="0" w:color="auto"/>
+              <w:left w:val="outset" w:sz="6" w:space="0" w:color="auto"/>
+              <w:bottom w:val="outset" w:sz="6" w:space="0" w:color="auto"/>
+              <w:right w:val="outset" w:sz="6" w:space="0" w:color="auto"/>
+            </w:tcBorders>
+            <w:vAlign w:val="center"/>
+          </w:tcPr>
+          <w:p>
+            <w:pPr>
+              <w:jc w:val="center"/>
+              <w:rPr>
+                <w:rFonts w:ascii="Times" w:eastAsia="Times New Roman" w:hAnsi="Times" w:cs="Times New Roman"/>
+                <w:b/>
+                <w:sz w:val="20"/>
+                <w:szCs w:val="20"/>
+                <w:lang w:eastAsia="it-IT"/>
+              </w:rPr>
+            </w:pPr>
+            <w:r>
+              <w:rPr>
+                <w:rFonts w:ascii="Times" w:eastAsia="Times New Roman" w:hAnsi="Times" w:cs="Times New Roman"/>
+                <w:b/>
+                <w:sz w:val="20"/>
+                <w:szCs w:val="20"/>
+                <w:lang w:eastAsia="it-IT"/>
+              </w:rPr>
+              <w:t>Valutazione di conformità</w:t>
+            </w:r>
+          </w:p>
+        </w:tc>
+      </w:tr>
+      <w:tr>
+        <w:trPr>
+          <w:trHeight w:val="100"/>
+          <w:tblCellSpacing w:w="10" w:type="dxa"/>
+        </w:trPr>
+        <w:tc>
+          <w:tcPr>
+            <w:tcW w:w="3500" w:type="pct"/>
+            <w:tcBorders>
+              <w:top w:val="outset" w:sz="6" w:space="0" w:color="auto"/>
+              <w:left w:val="outset" w:sz="6" w:space="0" w:color="auto"/>
+              <w:bottom w:val="outset" w:sz="6" w:space="0" w:color="auto"/>
+              <w:right w:val="outset" w:sz="6" w:space="0" w:color="auto"/>
+            </w:tcBorders>
+            <w:noWrap/>
+            <w:vAlign w:val="center"/>
+          </w:tcPr>
+          <w:p>
+            <w:pPr>
+              <w:jc w:val="left"/>
+              <w:rPr>
+                <w:rFonts w:ascii="Times" w:eastAsia="Times New Roman" w:hAnsi="Times" w:cs="Times New Roman"/>
+                <w:bCs/>
+                <w:sz w:val="20"/>
+                <w:szCs w:val="20"/>
+                <w:lang w:eastAsia="it-IT"/>
+              </w:rPr>
+            </w:pPr>
+            <w:r>
+              <w:rPr>
+                <w:rFonts w:ascii="Times" w:eastAsia="Times New Roman" w:hAnsi="Times" w:cs="Times New Roman"/>
+                <w:bCs/>
+                <w:sz w:val="20"/>
+                <w:szCs w:val="20"/>
+                <w:lang w:eastAsia="it-IT"/>
+              </w:rPr>
+              <w:t>[disciplina_paesistica.desc_zona;block=tbs:row]</w:t>
+            </w:r>
+          </w:p>
+        </w:tc>
+        <w:tc>
+          <w:tcPr>
+            <w:tcW w:w="2490" w:type="pct"/>
+            <w:tcBorders>
+              <w:top w:val="outset" w:sz="6" w:space="0" w:color="auto"/>
+              <w:left w:val="outset" w:sz="6" w:space="0" w:color="auto"/>
+              <w:bottom w:val="outset" w:sz="6" w:space="0" w:color="auto"/>
+              <w:right w:val="outset" w:sz="6" w:space="0" w:color="auto"/>
+            </w:tcBorders>
+            <w:vAlign w:val="center"/>
+          </w:tcPr>
+          <w:p>
+            <w:pPr>
+              <w:jc w:val="center"/>
+              <w:rPr>
+                <w:rFonts w:ascii="Times" w:eastAsia="Times New Roman" w:hAnsi="Times" w:cs="Times New Roman"/>
+                <w:b/>
+                <w:bCs/>
+                <w:sz w:val="20"/>
+                <w:szCs w:val="20"/>
+                <w:lang w:eastAsia="it-IT"/>
+              </w:rPr>
+            </w:pPr>
+          </w:p>
+        </w:tc>
+      </w:tr>
+    </w:tbl>
     <w:p>
       <w:pPr>
         <w:spacing w:before="100" w:beforeAutospacing="1" w:after="100" w:afterAutospacing="1"/>
@@ -1538,15 +1698,6 @@
           <w:lang w:eastAsia="it-IT"/>
         </w:rPr>
       </w:pPr>
-      <w:r>
-        <w:rPr>
-          <w:rFonts w:ascii="Times" w:hAnsi="Times" w:cs="Times New Roman"/>
-          <w:sz w:val="20"/>
-          <w:szCs w:val="20"/>
-          <w:lang w:eastAsia="it-IT"/>
-        </w:rPr>
-        <w:t>F.vincoli_paesistici.vincoli_paesistici</w:t>
-      </w:r>
     </w:p>
     <w:p>
       <w:pPr>
@@ -1603,30 +1754,236 @@
           <w:lang w:eastAsia="it-IT"/>
         </w:rPr>
         <w:br/>
+      </w:r>
+      <w:r>
+        <w:rPr>
+          <w:rFonts w:ascii="Times" w:hAnsi="Times" w:cs="Times New Roman"/>
+          <w:b/>
+          <w:bCs/>
+          <w:sz w:val="20"/>
+          <w:szCs w:val="20"/>
+          <w:lang w:eastAsia="it-IT"/>
+        </w:rPr>
         <w:t>5.3. VINCOLI</w:t>
       </w:r>
     </w:p>
+    <w:tbl>
+      <w:tblPr>
+        <w:tblW w:w="5000" w:type="pct"/>
+        <w:tblCellSpacing w:w="10" w:type="dxa"/>
+        <w:tblBorders>
+          <w:top w:val="outset" w:sz="6" w:space="0" w:color="auto"/>
+          <w:left w:val="outset" w:sz="6" w:space="0" w:color="auto"/>
+          <w:bottom w:val="outset" w:sz="6" w:space="0" w:color="auto"/>
+          <w:right w:val="outset" w:sz="6" w:space="0" w:color="auto"/>
+        </w:tblBorders>
+        <w:tblCellMar>
+          <w:top w:w="20" w:type="dxa"/>
+          <w:left w:w="20" w:type="dxa"/>
+          <w:bottom w:w="20" w:type="dxa"/>
+          <w:right w:w="20" w:type="dxa"/>
+        </w:tblCellMar>
+        <w:tblLook w:val="04A0" w:firstRow="1" w:lastRow="0" w:firstColumn="1" w:lastColumn="0" w:noHBand="0" w:noVBand="1"/>
+      </w:tblPr>
+      <w:tblGrid>
+        <w:gridCol w:w="9748"/>
+      </w:tblGrid>
+      <w:tr>
+        <w:trPr>
+          <w:tblCellSpacing w:w="10" w:type="dxa"/>
+        </w:trPr>
+        <w:tc>
+          <w:tcPr>
+            <w:tcW w:w="4979" w:type="pct"/>
+            <w:tcBorders>
+              <w:top w:val="outset" w:sz="6" w:space="0" w:color="auto"/>
+              <w:left w:val="outset" w:sz="6" w:space="0" w:color="auto"/>
+              <w:bottom w:val="outset" w:sz="6" w:space="0" w:color="auto"/>
+              <w:right w:val="outset" w:sz="6" w:space="0" w:color="auto"/>
+            </w:tcBorders>
+            <w:noWrap/>
+            <w:vAlign w:val="center"/>
+            <w:hideMark/>
+          </w:tcPr>
+          <w:p>
+            <w:pPr>
+              <w:jc w:val="center"/>
+              <w:rPr>
+                <w:rFonts w:ascii="Times" w:eastAsia="Times New Roman" w:hAnsi="Times" w:cs="Times New Roman"/>
+                <w:sz w:val="20"/>
+                <w:szCs w:val="20"/>
+                <w:lang w:eastAsia="it-IT"/>
+              </w:rPr>
+            </w:pPr>
+            <w:r>
+              <w:rPr>
+                <w:rFonts w:ascii="Times" w:eastAsia="Times New Roman" w:hAnsi="Times" w:cs="Times New Roman"/>
+                <w:b/>
+                <w:bCs/>
+                <w:sz w:val="20"/>
+                <w:szCs w:val="20"/>
+                <w:lang w:eastAsia="it-IT"/>
+              </w:rPr>
+              <w:t>VINCOLI PAESAGGISTICI</w:t>
+            </w:r>
+          </w:p>
+        </w:tc>
+      </w:tr>
+      <w:tr>
+        <w:trPr>
+          <w:tblCellSpacing w:w="10" w:type="dxa"/>
+        </w:trPr>
+        <w:tc>
+          <w:tcPr>
+            <w:tcW w:w="4979" w:type="pct"/>
+            <w:tcBorders>
+              <w:top w:val="outset" w:sz="6" w:space="0" w:color="auto"/>
+              <w:left w:val="outset" w:sz="6" w:space="0" w:color="auto"/>
+              <w:bottom w:val="outset" w:sz="6" w:space="0" w:color="auto"/>
+              <w:right w:val="outset" w:sz="6" w:space="0" w:color="auto"/>
+            </w:tcBorders>
+            <w:noWrap/>
+            <w:vAlign w:val="center"/>
+            <w:hideMark/>
+          </w:tcPr>
+          <w:p>
+            <w:pPr>
+              <w:jc w:val="left"/>
+              <w:rPr>
+                <w:rFonts w:ascii="Times" w:eastAsia="Times New Roman" w:hAnsi="Times" w:cs="Times New Roman"/>
+                <w:sz w:val="20"/>
+                <w:szCs w:val="20"/>
+                <w:lang w:eastAsia="it-IT"/>
+              </w:rPr>
+            </w:pPr>
+            <w:r>
+              <w:rPr>
+                <w:rFonts w:ascii="Times" w:eastAsia="Times New Roman" w:hAnsi="Times" w:cs="Times New Roman"/>
+                <w:sz w:val="20"/>
+                <w:szCs w:val="20"/>
+                <w:lang w:eastAsia="it-IT"/>
+              </w:rPr>
+              <w:t>[vincoli_paesaggistici.desc_zona;block=tbs:row]</w:t>
+            </w:r>
+          </w:p>
+        </w:tc>
+      </w:tr>
+    </w:tbl>
     <w:p>
       <w:pPr>
         <w:spacing w:before="100" w:beforeAutospacing="1" w:after="100" w:afterAutospacing="1"/>
         <w:jc w:val="left"/>
         <w:rPr>
           <w:rFonts w:ascii="Times" w:hAnsi="Times" w:cs="Times New Roman"/>
-          <w:sz w:val="20"/>
-          <w:szCs w:val="20"/>
-          <w:lang w:eastAsia="it-IT"/>
-        </w:rPr>
-      </w:pPr>
-      <w:r>
-        <w:rPr>
-          <w:rFonts w:ascii="Times" w:hAnsi="Times" w:cs="Times New Roman"/>
-          <w:sz w:val="20"/>
-          <w:szCs w:val="20"/>
-          <w:lang w:eastAsia="it-IT"/>
-        </w:rPr>
-        <w:t>F.vincoli_conformita.vincoli_conformita</w:t>
-      </w:r>
-    </w:p>
+          <w:b/>
+          <w:bCs/>
+          <w:sz w:val="20"/>
+          <w:szCs w:val="20"/>
+          <w:lang w:eastAsia="it-IT"/>
+        </w:rPr>
+      </w:pPr>
+    </w:p>
+    <w:tbl>
+      <w:tblPr>
+        <w:tblW w:w="5000" w:type="pct"/>
+        <w:tblCellSpacing w:w="10" w:type="dxa"/>
+        <w:tblBorders>
+          <w:top w:val="outset" w:sz="6" w:space="0" w:color="auto"/>
+          <w:left w:val="outset" w:sz="6" w:space="0" w:color="auto"/>
+          <w:bottom w:val="outset" w:sz="6" w:space="0" w:color="auto"/>
+          <w:right w:val="outset" w:sz="6" w:space="0" w:color="auto"/>
+        </w:tblBorders>
+        <w:tblCellMar>
+          <w:top w:w="20" w:type="dxa"/>
+          <w:left w:w="20" w:type="dxa"/>
+          <w:bottom w:w="20" w:type="dxa"/>
+          <w:right w:w="20" w:type="dxa"/>
+        </w:tblCellMar>
+        <w:tblLook w:val="04A0" w:firstRow="1" w:lastRow="0" w:firstColumn="1" w:lastColumn="0" w:noHBand="0" w:noVBand="1"/>
+      </w:tblPr>
+      <w:tblGrid>
+        <w:gridCol w:w="9748"/>
+      </w:tblGrid>
+      <w:tr>
+        <w:trPr>
+          <w:tblCellSpacing w:w="10" w:type="dxa"/>
+        </w:trPr>
+        <w:tc>
+          <w:tcPr>
+            <w:tcW w:w="4968" w:type="pct"/>
+            <w:tcBorders>
+              <w:top w:val="outset" w:sz="6" w:space="0" w:color="auto"/>
+              <w:left w:val="outset" w:sz="6" w:space="0" w:color="auto"/>
+              <w:bottom w:val="outset" w:sz="6" w:space="0" w:color="auto"/>
+              <w:right w:val="outset" w:sz="6" w:space="0" w:color="auto"/>
+            </w:tcBorders>
+            <w:noWrap/>
+            <w:vAlign w:val="center"/>
+            <w:hideMark/>
+          </w:tcPr>
+          <w:p>
+            <w:pPr>
+              <w:jc w:val="center"/>
+              <w:rPr>
+                <w:rFonts w:ascii="Times" w:eastAsia="Times New Roman" w:hAnsi="Times" w:cs="Times New Roman"/>
+                <w:b/>
+                <w:sz w:val="20"/>
+                <w:szCs w:val="20"/>
+                <w:lang w:eastAsia="it-IT"/>
+              </w:rPr>
+            </w:pPr>
+            <w:r>
+              <w:rPr>
+                <w:rFonts w:ascii="Times" w:eastAsia="Times New Roman" w:hAnsi="Times" w:cs="Times New Roman"/>
+                <w:b/>
+                <w:sz w:val="20"/>
+                <w:szCs w:val="20"/>
+                <w:lang w:eastAsia="it-IT"/>
+              </w:rPr>
+              <w:t>ALTRI VINCOLI</w:t>
+            </w:r>
+          </w:p>
+        </w:tc>
+      </w:tr>
+      <w:tr>
+        <w:trPr>
+          <w:tblCellSpacing w:w="10" w:type="dxa"/>
+        </w:trPr>
+        <w:tc>
+          <w:tcPr>
+            <w:tcW w:w="4968" w:type="pct"/>
+            <w:tcBorders>
+              <w:top w:val="outset" w:sz="6" w:space="0" w:color="auto"/>
+              <w:left w:val="outset" w:sz="6" w:space="0" w:color="auto"/>
+              <w:bottom w:val="outset" w:sz="6" w:space="0" w:color="auto"/>
+              <w:right w:val="outset" w:sz="6" w:space="0" w:color="auto"/>
+            </w:tcBorders>
+            <w:noWrap/>
+            <w:vAlign w:val="center"/>
+          </w:tcPr>
+          <w:p>
+            <w:pPr>
+              <w:jc w:val="left"/>
+              <w:rPr>
+                <w:rFonts w:ascii="Times" w:eastAsia="Times New Roman" w:hAnsi="Times" w:cs="Times New Roman"/>
+                <w:sz w:val="20"/>
+                <w:szCs w:val="20"/>
+                <w:lang w:eastAsia="it-IT"/>
+              </w:rPr>
+            </w:pPr>
+            <w:r>
+              <w:rPr>
+                <w:rFonts w:ascii="Times" w:eastAsia="Times New Roman" w:hAnsi="Times" w:cs="Times New Roman"/>
+                <w:sz w:val="20"/>
+                <w:szCs w:val="20"/>
+                <w:lang w:eastAsia="it-IT"/>
+              </w:rPr>
+              <w:t>[altri_vincoli.desc_tavola;block=tbs:row]</w:t>
+            </w:r>
+          </w:p>
+        </w:tc>
+      </w:tr>
+    </w:tbl>
     <w:p>
       <w:pPr>
         <w:spacing w:before="100" w:beforeAutospacing="1" w:after="100" w:afterAutospacing="1"/>
@@ -1638,6 +1995,8 @@
           <w:lang w:eastAsia="it-IT"/>
         </w:rPr>
       </w:pPr>
+      <w:bookmarkStart w:id="0" w:name="_GoBack"/>
+      <w:bookmarkEnd w:id="0"/>
       <w:r>
         <w:rPr>
           <w:rFonts w:ascii="Times" w:hAnsi="Times" w:cs="Times New Roman"/>
@@ -1911,6 +2270,7 @@
           <w:szCs w:val="20"/>
           <w:lang w:eastAsia="it-IT"/>
         </w:rPr>
+        <w:lastRenderedPageBreak/>
         <w:t>________________________________________________________________________________________</w:t>
       </w:r>
     </w:p>
@@ -1978,7 +2338,6 @@
           <w:szCs w:val="20"/>
           <w:lang w:eastAsia="it-IT"/>
         </w:rPr>
-        <w:lastRenderedPageBreak/>
         <w:t>Pieve Ligure</w:t>
       </w:r>
       <w:r>
@@ -2016,7 +2375,6 @@
           <w:lang w:eastAsia="it-IT"/>
         </w:rPr>
       </w:pPr>
-      <w:bookmarkStart w:id="0" w:name="_GoBack"/>
       <w:r>
         <w:rPr>
           <w:rFonts w:ascii="Times" w:hAnsi="Times" w:cs="Times New Roman"/>
@@ -2051,7 +2409,6 @@
         <w:t>(Giorgio Leverone)</w:t>
       </w:r>
     </w:p>
-    <w:bookmarkEnd w:id="0"/>
     <w:p>
       <w:pPr>
         <w:spacing w:before="100" w:beforeAutospacing="1" w:after="100" w:afterAutospacing="1"/>

</xml_diff>